<commit_message>
Bullet Collision with player working
</commit_message>
<xml_diff>
--- a/BladeTime GDD.docx
+++ b/BladeTime GDD.docx
@@ -45,7 +45,10 @@
         </w:numPr>
       </w:pPr>
       <w:r>
-        <w:t>Slow Time = 0.3</w:t>
+        <w:t>Slow Time = 0.</w:t>
+      </w:r>
+      <w:r>
+        <w:t>2</w:t>
       </w:r>
     </w:p>
     <w:p/>
@@ -149,10 +152,7 @@
         </w:numPr>
       </w:pPr>
       <w:r>
-        <w:t xml:space="preserve">Shoot Delay </w:t>
-      </w:r>
-      <w:r>
-        <w:t>2</w:t>
+        <w:t>Shoot Delay 2</w:t>
       </w:r>
     </w:p>
     <w:p>
@@ -164,10 +164,7 @@
         </w:numPr>
       </w:pPr>
       <w:r>
-        <w:t xml:space="preserve">Gun End </w:t>
-      </w:r>
-      <w:r>
-        <w:t>3</w:t>
+        <w:t>Gun End 3</w:t>
       </w:r>
     </w:p>
     <w:p>
@@ -205,7 +202,10 @@
         </w:numPr>
       </w:pPr>
       <w:r>
-        <w:t>Bullet Speed 10</w:t>
+        <w:t>Bullet Speed 1</w:t>
+      </w:r>
+      <w:r>
+        <w:t>5</w:t>
       </w:r>
     </w:p>
     <w:sectPr>

</xml_diff>

<commit_message>
Tweaks to slow time / bullets
</commit_message>
<xml_diff>
--- a/BladeTime GDD.docx
+++ b/BladeTime GDD.docx
@@ -50,6 +50,9 @@
       <w:r>
         <w:t>2</w:t>
       </w:r>
+      <w:r>
+        <w:t>5</w:t>
+      </w:r>
     </w:p>
     <w:p/>
     <w:p>
@@ -205,7 +208,7 @@
         <w:t>Bullet Speed 1</w:t>
       </w:r>
       <w:r>
-        <w:t>5</w:t>
+        <w:t>0</w:t>
       </w:r>
     </w:p>
     <w:sectPr>

</xml_diff>

<commit_message>
placeholder death animation for enemy + player
</commit_message>
<xml_diff>
--- a/BladeTime GDD.docx
+++ b/BladeTime GDD.docx
@@ -209,6 +209,48 @@
       </w:r>
       <w:r>
         <w:t>0</w:t>
+      </w:r>
+    </w:p>
+    <w:p/>
+    <w:p>
+      <w:r>
+        <w:t xml:space="preserve">Raycast distance in front of player </w:t>
+      </w:r>
+    </w:p>
+    <w:p>
+      <w:pPr>
+        <w:pStyle w:val="ListParagraph"/>
+        <w:numPr>
+          <w:ilvl w:val="0"/>
+          <w:numId w:val="1"/>
+        </w:numPr>
+      </w:pPr>
+      <w:r>
+        <w:t>If close do slash</w:t>
+      </w:r>
+    </w:p>
+    <w:p>
+      <w:pPr>
+        <w:pStyle w:val="ListParagraph"/>
+        <w:numPr>
+          <w:ilvl w:val="0"/>
+          <w:numId w:val="1"/>
+        </w:numPr>
+      </w:pPr>
+      <w:r>
+        <w:t>If medium do spin</w:t>
+      </w:r>
+    </w:p>
+    <w:p>
+      <w:pPr>
+        <w:pStyle w:val="ListParagraph"/>
+        <w:numPr>
+          <w:ilvl w:val="0"/>
+          <w:numId w:val="1"/>
+        </w:numPr>
+      </w:pPr>
+      <w:r>
+        <w:t>If long do jump</w:t>
       </w:r>
     </w:p>
     <w:sectPr>

</xml_diff>